<commit_message>
Ejercicio 2 TIME completado
</commit_message>
<xml_diff>
--- a/diario.docx
+++ b/diario.docx
@@ -26,15 +26,80 @@
     </w:p>
     <w:p>
       <w:r>
-        <w:t>15/02/2025 22:</w:t>
-      </w:r>
-      <w:r>
-        <w:t>50</w:t>
+        <w:t>15/02/2025 22:50</w:t>
       </w:r>
     </w:p>
     <w:p>
       <w:r>
         <w:t>Se ha finalizado el ejercicio 1 NASA, se comprueba que funciona correctamente.</w:t>
+      </w:r>
+    </w:p>
+    <w:p>
+      <w:r>
+        <w:t>15/02/2025 22:5</w:t>
+      </w:r>
+      <w:r>
+        <w:t>5</w:t>
+      </w:r>
+    </w:p>
+    <w:p>
+      <w:r>
+        <w:t>Creación del directorio y archivos del ejercicio 2 TIME</w:t>
+      </w:r>
+    </w:p>
+    <w:p>
+      <w:r>
+        <w:t>15/02/2025 2</w:t>
+      </w:r>
+      <w:r>
+        <w:t>3:07</w:t>
+      </w:r>
+    </w:p>
+    <w:p>
+      <w:r>
+        <w:t>Se ha comprobado el funcionamiento del programa del ejercicio 2 TIME</w:t>
+      </w:r>
+    </w:p>
+    <w:p>
+      <w:r>
+        <w:rPr>
+          <w:noProof/>
+        </w:rPr>
+        <w:drawing>
+          <wp:inline distT="0" distB="0" distL="0" distR="0" wp14:anchorId="4EDD4311" wp14:editId="3A2357AF">
+            <wp:extent cx="5400040" cy="3036570"/>
+            <wp:effectExtent l="0" t="0" r="0" b="0"/>
+            <wp:docPr id="847793780" name="Imagen 1" descr="Captura de pantalla de computadora&#10;&#10;El contenido generado por IA puede ser incorrecto."/>
+            <wp:cNvGraphicFramePr>
+              <a:graphicFrameLocks xmlns:a="http://schemas.openxmlformats.org/drawingml/2006/main" noChangeAspect="1"/>
+            </wp:cNvGraphicFramePr>
+            <a:graphic xmlns:a="http://schemas.openxmlformats.org/drawingml/2006/main">
+              <a:graphicData uri="http://schemas.openxmlformats.org/drawingml/2006/picture">
+                <pic:pic xmlns:pic="http://schemas.openxmlformats.org/drawingml/2006/picture">
+                  <pic:nvPicPr>
+                    <pic:cNvPr id="847793780" name="Imagen 1" descr="Captura de pantalla de computadora&#10;&#10;El contenido generado por IA puede ser incorrecto."/>
+                    <pic:cNvPicPr/>
+                  </pic:nvPicPr>
+                  <pic:blipFill>
+                    <a:blip r:embed="rId4"/>
+                    <a:stretch>
+                      <a:fillRect/>
+                    </a:stretch>
+                  </pic:blipFill>
+                  <pic:spPr>
+                    <a:xfrm>
+                      <a:off x="0" y="0"/>
+                      <a:ext cx="5400040" cy="3036570"/>
+                    </a:xfrm>
+                    <a:prstGeom prst="rect">
+                      <a:avLst/>
+                    </a:prstGeom>
+                  </pic:spPr>
+                </pic:pic>
+              </a:graphicData>
+            </a:graphic>
+          </wp:inline>
+        </w:drawing>
       </w:r>
     </w:p>
     <w:sectPr>

</xml_diff>

<commit_message>
Ejercicio 3 LIBRERIAS compleato. Diario actualizado.
</commit_message>
<xml_diff>
--- a/diario.docx
+++ b/diario.docx
@@ -36,10 +36,7 @@
     </w:p>
     <w:p>
       <w:r>
-        <w:t>15/02/2025 22:5</w:t>
-      </w:r>
-      <w:r>
-        <w:t>5</w:t>
+        <w:t>15/02/2025 22:55</w:t>
       </w:r>
     </w:p>
     <w:p>
@@ -82,6 +79,135 @@
                   </pic:nvPicPr>
                   <pic:blipFill>
                     <a:blip r:embed="rId4"/>
+                    <a:stretch>
+                      <a:fillRect/>
+                    </a:stretch>
+                  </pic:blipFill>
+                  <pic:spPr>
+                    <a:xfrm>
+                      <a:off x="0" y="0"/>
+                      <a:ext cx="5400040" cy="3036570"/>
+                    </a:xfrm>
+                    <a:prstGeom prst="rect">
+                      <a:avLst/>
+                    </a:prstGeom>
+                  </pic:spPr>
+                </pic:pic>
+              </a:graphicData>
+            </a:graphic>
+          </wp:inline>
+        </w:drawing>
+      </w:r>
+    </w:p>
+    <w:p>
+      <w:r>
+        <w:t>15/02/2025 23:</w:t>
+      </w:r>
+      <w:r>
+        <w:t>10</w:t>
+      </w:r>
+    </w:p>
+    <w:p>
+      <w:r>
+        <w:t>Inicio del ejercicio 3</w:t>
+      </w:r>
+      <w:r>
+        <w:t xml:space="preserve"> LIBRERIAS NATIVAS</w:t>
+      </w:r>
+    </w:p>
+    <w:p>
+      <w:pPr>
+        <w:rPr>
+          <w:noProof/>
+        </w:rPr>
+      </w:pPr>
+    </w:p>
+    <w:p/>
+    <w:p>
+      <w:pPr>
+        <w:rPr>
+          <w:noProof/>
+        </w:rPr>
+      </w:pPr>
+    </w:p>
+    <w:p>
+      <w:pPr>
+        <w:rPr>
+          <w:noProof/>
+        </w:rPr>
+      </w:pPr>
+    </w:p>
+    <w:p>
+      <w:pPr>
+        <w:rPr>
+          <w:noProof/>
+        </w:rPr>
+      </w:pPr>
+    </w:p>
+    <w:p>
+      <w:pPr>
+        <w:rPr>
+          <w:noProof/>
+        </w:rPr>
+      </w:pPr>
+    </w:p>
+    <w:p>
+      <w:pPr>
+        <w:rPr>
+          <w:noProof/>
+        </w:rPr>
+      </w:pPr>
+    </w:p>
+    <w:p>
+      <w:r>
+        <w:lastRenderedPageBreak/>
+        <w:t>15/02/2025 23:1</w:t>
+      </w:r>
+      <w:r>
+        <w:t>7</w:t>
+      </w:r>
+    </w:p>
+    <w:p>
+      <w:pPr>
+        <w:rPr>
+          <w:noProof/>
+        </w:rPr>
+      </w:pPr>
+      <w:r>
+        <w:rPr>
+          <w:noProof/>
+        </w:rPr>
+        <w:t>Correcto funcionamiento de</w:t>
+      </w:r>
+      <w:r>
+        <w:rPr>
+          <w:noProof/>
+        </w:rPr>
+        <w:t xml:space="preserve"> lectura y escritura del fichero creado con librerias nativas, se puede apreciar la información del sistema operativo.</w:t>
+      </w:r>
+    </w:p>
+    <w:p>
+      <w:r>
+        <w:rPr>
+          <w:noProof/>
+        </w:rPr>
+        <w:drawing>
+          <wp:inline distT="0" distB="0" distL="0" distR="0" wp14:anchorId="4403C55B" wp14:editId="4BF51518">
+            <wp:extent cx="5400040" cy="3036570"/>
+            <wp:effectExtent l="0" t="0" r="0" b="0"/>
+            <wp:docPr id="1211028435" name="Imagen 1" descr="Texto&#10;&#10;El contenido generado por IA puede ser incorrecto."/>
+            <wp:cNvGraphicFramePr>
+              <a:graphicFrameLocks xmlns:a="http://schemas.openxmlformats.org/drawingml/2006/main" noChangeAspect="1"/>
+            </wp:cNvGraphicFramePr>
+            <a:graphic xmlns:a="http://schemas.openxmlformats.org/drawingml/2006/main">
+              <a:graphicData uri="http://schemas.openxmlformats.org/drawingml/2006/picture">
+                <pic:pic xmlns:pic="http://schemas.openxmlformats.org/drawingml/2006/picture">
+                  <pic:nvPicPr>
+                    <pic:cNvPr id="1211028435" name="Imagen 1" descr="Texto&#10;&#10;El contenido generado por IA puede ser incorrecto."/>
+                    <pic:cNvPicPr/>
+                  </pic:nvPicPr>
+                  <pic:blipFill>
+                    <a:blip r:embed="rId5"/>
                     <a:stretch>
                       <a:fillRect/>
                     </a:stretch>

</xml_diff>

<commit_message>
Ejercicio 4 NPM completado correctamente. Diario actualizado.
</commit_message>
<xml_diff>
--- a/diario.docx
+++ b/diario.docx
@@ -101,10 +101,7 @@
     </w:p>
     <w:p>
       <w:r>
-        <w:t>15/02/2025 23:</w:t>
-      </w:r>
-      <w:r>
-        <w:t>10</w:t>
+        <w:t>15/02/2025 23:10</w:t>
       </w:r>
     </w:p>
     <w:p>
@@ -208,6 +205,145 @@
                   </pic:nvPicPr>
                   <pic:blipFill>
                     <a:blip r:embed="rId5"/>
+                    <a:stretch>
+                      <a:fillRect/>
+                    </a:stretch>
+                  </pic:blipFill>
+                  <pic:spPr>
+                    <a:xfrm>
+                      <a:off x="0" y="0"/>
+                      <a:ext cx="5400040" cy="3036570"/>
+                    </a:xfrm>
+                    <a:prstGeom prst="rect">
+                      <a:avLst/>
+                    </a:prstGeom>
+                  </pic:spPr>
+                </pic:pic>
+              </a:graphicData>
+            </a:graphic>
+          </wp:inline>
+        </w:drawing>
+      </w:r>
+    </w:p>
+    <w:p>
+      <w:r>
+        <w:t>15/02/2025 23:</w:t>
+      </w:r>
+      <w:r>
+        <w:t>22</w:t>
+      </w:r>
+    </w:p>
+    <w:p>
+      <w:r>
+        <w:t xml:space="preserve">Instalación en terminal del paquete </w:t>
+      </w:r>
+      <w:proofErr w:type="spellStart"/>
+      <w:r>
+        <w:t>chalk</w:t>
+      </w:r>
+      <w:proofErr w:type="spellEnd"/>
+      <w:r>
+        <w:t>.</w:t>
+      </w:r>
+    </w:p>
+    <w:p>
+      <w:r>
+        <w:rPr>
+          <w:noProof/>
+        </w:rPr>
+        <w:drawing>
+          <wp:inline distT="0" distB="0" distL="0" distR="0" wp14:anchorId="4A1B42DB" wp14:editId="6C7224C6">
+            <wp:extent cx="5400040" cy="3036570"/>
+            <wp:effectExtent l="0" t="0" r="0" b="0"/>
+            <wp:docPr id="1926350513" name="Imagen 1" descr="Captura de pantalla de computadora&#10;&#10;El contenido generado por IA puede ser incorrecto."/>
+            <wp:cNvGraphicFramePr>
+              <a:graphicFrameLocks xmlns:a="http://schemas.openxmlformats.org/drawingml/2006/main" noChangeAspect="1"/>
+            </wp:cNvGraphicFramePr>
+            <a:graphic xmlns:a="http://schemas.openxmlformats.org/drawingml/2006/main">
+              <a:graphicData uri="http://schemas.openxmlformats.org/drawingml/2006/picture">
+                <pic:pic xmlns:pic="http://schemas.openxmlformats.org/drawingml/2006/picture">
+                  <pic:nvPicPr>
+                    <pic:cNvPr id="1926350513" name="Imagen 1" descr="Captura de pantalla de computadora&#10;&#10;El contenido generado por IA puede ser incorrecto."/>
+                    <pic:cNvPicPr/>
+                  </pic:nvPicPr>
+                  <pic:blipFill>
+                    <a:blip r:embed="rId6"/>
+                    <a:stretch>
+                      <a:fillRect/>
+                    </a:stretch>
+                  </pic:blipFill>
+                  <pic:spPr>
+                    <a:xfrm>
+                      <a:off x="0" y="0"/>
+                      <a:ext cx="5400040" cy="3036570"/>
+                    </a:xfrm>
+                    <a:prstGeom prst="rect">
+                      <a:avLst/>
+                    </a:prstGeom>
+                  </pic:spPr>
+                </pic:pic>
+              </a:graphicData>
+            </a:graphic>
+          </wp:inline>
+        </w:drawing>
+      </w:r>
+    </w:p>
+    <w:p>
+      <w:r>
+        <w:t>15/02/2025 23:</w:t>
+      </w:r>
+      <w:r>
+        <w:t>23</w:t>
+      </w:r>
+    </w:p>
+    <w:p>
+      <w:r>
+        <w:t xml:space="preserve">Inicio de creación del ejercicio 4 </w:t>
+      </w:r>
+      <w:r>
+        <w:t>NPM</w:t>
+      </w:r>
+    </w:p>
+    <w:p/>
+    <w:p>
+      <w:r>
+        <w:lastRenderedPageBreak/>
+        <w:t>15/02/2025 23:</w:t>
+      </w:r>
+      <w:r>
+        <w:t>30</w:t>
+      </w:r>
+    </w:p>
+    <w:p>
+      <w:r>
+        <w:t>Correcta</w:t>
+      </w:r>
+      <w:r>
+        <w:t xml:space="preserve"> ejecución en todos los casos, los colores en la consola se asignan correctamente.</w:t>
+      </w:r>
+    </w:p>
+    <w:p>
+      <w:r>
+        <w:rPr>
+          <w:noProof/>
+        </w:rPr>
+        <w:drawing>
+          <wp:inline distT="0" distB="0" distL="0" distR="0" wp14:anchorId="1B1D862E" wp14:editId="2538AF54">
+            <wp:extent cx="5400040" cy="3036570"/>
+            <wp:effectExtent l="0" t="0" r="0" b="0"/>
+            <wp:docPr id="171118165" name="Imagen 1" descr="Texto&#10;&#10;El contenido generado por IA puede ser incorrecto."/>
+            <wp:cNvGraphicFramePr>
+              <a:graphicFrameLocks xmlns:a="http://schemas.openxmlformats.org/drawingml/2006/main" noChangeAspect="1"/>
+            </wp:cNvGraphicFramePr>
+            <a:graphic xmlns:a="http://schemas.openxmlformats.org/drawingml/2006/main">
+              <a:graphicData uri="http://schemas.openxmlformats.org/drawingml/2006/picture">
+                <pic:pic xmlns:pic="http://schemas.openxmlformats.org/drawingml/2006/picture">
+                  <pic:nvPicPr>
+                    <pic:cNvPr id="171118165" name="Imagen 1" descr="Texto&#10;&#10;El contenido generado por IA puede ser incorrecto."/>
+                    <pic:cNvPicPr/>
+                  </pic:nvPicPr>
+                  <pic:blipFill>
+                    <a:blip r:embed="rId7"/>
                     <a:stretch>
                       <a:fillRect/>
                     </a:stretch>

</xml_diff>

<commit_message>
Ejercicio 5 REACT completado. Diario actualizado. Proyecto finalizado.
</commit_message>
<xml_diff>
--- a/diario.docx
+++ b/diario.docx
@@ -13,15 +13,7 @@
       </w:r>
       <w:r>
         <w:br/>
-        <w:t xml:space="preserve">Inicio del ejercicio 1 NASA, se ha publicado a </w:t>
-      </w:r>
-      <w:proofErr w:type="spellStart"/>
-      <w:r>
-        <w:t>github</w:t>
-      </w:r>
-      <w:proofErr w:type="spellEnd"/>
-      <w:r>
-        <w:t xml:space="preserve"> la creación del proyecto y los ficheros index.html y api.js</w:t>
+        <w:t>Inicio del ejercicio 1 NASA, se ha publicado a github la creación del proyecto y los ficheros index.html y api.js</w:t>
       </w:r>
     </w:p>
     <w:p>
@@ -227,21 +219,13 @@
     </w:p>
     <w:p>
       <w:r>
-        <w:t>15/02/2025 23:</w:t>
-      </w:r>
-      <w:r>
-        <w:t>22</w:t>
-      </w:r>
-    </w:p>
-    <w:p>
-      <w:r>
-        <w:t xml:space="preserve">Instalación en terminal del paquete </w:t>
-      </w:r>
-      <w:proofErr w:type="spellStart"/>
-      <w:r>
-        <w:t>chalk</w:t>
-      </w:r>
-      <w:proofErr w:type="spellEnd"/>
+        <w:t>15/02/2025 23:22</w:t>
+      </w:r>
+    </w:p>
+    <w:p>
+      <w:r>
+        <w:t>Instalación en terminal del paquete chalk</w:t>
+      </w:r>
       <w:r>
         <w:t>.</w:t>
       </w:r>
@@ -290,10 +274,7 @@
     </w:p>
     <w:p>
       <w:r>
-        <w:t>15/02/2025 23:</w:t>
-      </w:r>
-      <w:r>
-        <w:t>23</w:t>
+        <w:t>15/02/2025 23:23</w:t>
       </w:r>
     </w:p>
     <w:p>
@@ -308,10 +289,7 @@
     <w:p>
       <w:r>
         <w:lastRenderedPageBreak/>
-        <w:t>15/02/2025 23:</w:t>
-      </w:r>
-      <w:r>
-        <w:t>30</w:t>
+        <w:t>15/02/2025 23:30</w:t>
       </w:r>
     </w:p>
     <w:p>
@@ -344,6 +322,146 @@
                   </pic:nvPicPr>
                   <pic:blipFill>
                     <a:blip r:embed="rId7"/>
+                    <a:stretch>
+                      <a:fillRect/>
+                    </a:stretch>
+                  </pic:blipFill>
+                  <pic:spPr>
+                    <a:xfrm>
+                      <a:off x="0" y="0"/>
+                      <a:ext cx="5400040" cy="3036570"/>
+                    </a:xfrm>
+                    <a:prstGeom prst="rect">
+                      <a:avLst/>
+                    </a:prstGeom>
+                  </pic:spPr>
+                </pic:pic>
+              </a:graphicData>
+            </a:graphic>
+          </wp:inline>
+        </w:drawing>
+      </w:r>
+    </w:p>
+    <w:p>
+      <w:r>
+        <w:t>15/02/2025 23:</w:t>
+      </w:r>
+      <w:r>
+        <w:t>32</w:t>
+      </w:r>
+    </w:p>
+    <w:p>
+      <w:r>
+        <w:t>Se ha completado el ejercicio y realizado el commit correspondiente en github</w:t>
+      </w:r>
+    </w:p>
+    <w:p>
+      <w:r>
+        <w:t>15/02/2025 23:</w:t>
+      </w:r>
+      <w:r>
+        <w:t>33</w:t>
+      </w:r>
+    </w:p>
+    <w:p>
+      <w:r>
+        <w:t xml:space="preserve">Comienzo del ejercicio 5 </w:t>
+      </w:r>
+      <w:r>
+        <w:t>REACT</w:t>
+      </w:r>
+    </w:p>
+    <w:p>
+      <w:r>
+        <w:t>15/02/2025 23:</w:t>
+      </w:r>
+      <w:r>
+        <w:t>37</w:t>
+      </w:r>
+    </w:p>
+    <w:p>
+      <w:r>
+        <w:t>Creación de los ficheros principales</w:t>
+      </w:r>
+    </w:p>
+    <w:p>
+      <w:r>
+        <w:rPr>
+          <w:noProof/>
+        </w:rPr>
+        <w:drawing>
+          <wp:inline distT="0" distB="0" distL="0" distR="0" wp14:anchorId="74CA8B3F" wp14:editId="2BE9BAE6">
+            <wp:extent cx="5156209" cy="2899458"/>
+            <wp:effectExtent l="0" t="0" r="6350" b="0"/>
+            <wp:docPr id="2085650054" name="Imagen 1" descr="Captura de pantalla de computadora&#10;&#10;El contenido generado por IA puede ser incorrecto."/>
+            <wp:cNvGraphicFramePr>
+              <a:graphicFrameLocks xmlns:a="http://schemas.openxmlformats.org/drawingml/2006/main" noChangeAspect="1"/>
+            </wp:cNvGraphicFramePr>
+            <a:graphic xmlns:a="http://schemas.openxmlformats.org/drawingml/2006/main">
+              <a:graphicData uri="http://schemas.openxmlformats.org/drawingml/2006/picture">
+                <pic:pic xmlns:pic="http://schemas.openxmlformats.org/drawingml/2006/picture">
+                  <pic:nvPicPr>
+                    <pic:cNvPr id="2085650054" name="Imagen 1" descr="Captura de pantalla de computadora&#10;&#10;El contenido generado por IA puede ser incorrecto."/>
+                    <pic:cNvPicPr/>
+                  </pic:nvPicPr>
+                  <pic:blipFill>
+                    <a:blip r:embed="rId8"/>
+                    <a:stretch>
+                      <a:fillRect/>
+                    </a:stretch>
+                  </pic:blipFill>
+                  <pic:spPr>
+                    <a:xfrm>
+                      <a:off x="0" y="0"/>
+                      <a:ext cx="5172038" cy="2908359"/>
+                    </a:xfrm>
+                    <a:prstGeom prst="rect">
+                      <a:avLst/>
+                    </a:prstGeom>
+                  </pic:spPr>
+                </pic:pic>
+              </a:graphicData>
+            </a:graphic>
+          </wp:inline>
+        </w:drawing>
+      </w:r>
+    </w:p>
+    <w:p>
+      <w:r>
+        <w:lastRenderedPageBreak/>
+        <w:t>15/02/2025 23:</w:t>
+      </w:r>
+      <w:r>
+        <w:t>45</w:t>
+      </w:r>
+    </w:p>
+    <w:p>
+      <w:r>
+        <w:t>Correcto funcionamiento del programa</w:t>
+      </w:r>
+    </w:p>
+    <w:p>
+      <w:r>
+        <w:rPr>
+          <w:noProof/>
+        </w:rPr>
+        <w:drawing>
+          <wp:inline distT="0" distB="0" distL="0" distR="0" wp14:anchorId="3CC726C4" wp14:editId="28243FA8">
+            <wp:extent cx="5400040" cy="3036570"/>
+            <wp:effectExtent l="0" t="0" r="0" b="0"/>
+            <wp:docPr id="1897744904" name="Imagen 1" descr="Captura de pantalla de computadora&#10;&#10;El contenido generado por IA puede ser incorrecto."/>
+            <wp:cNvGraphicFramePr>
+              <a:graphicFrameLocks xmlns:a="http://schemas.openxmlformats.org/drawingml/2006/main" noChangeAspect="1"/>
+            </wp:cNvGraphicFramePr>
+            <a:graphic xmlns:a="http://schemas.openxmlformats.org/drawingml/2006/main">
+              <a:graphicData uri="http://schemas.openxmlformats.org/drawingml/2006/picture">
+                <pic:pic xmlns:pic="http://schemas.openxmlformats.org/drawingml/2006/picture">
+                  <pic:nvPicPr>
+                    <pic:cNvPr id="1897744904" name="Imagen 1" descr="Captura de pantalla de computadora&#10;&#10;El contenido generado por IA puede ser incorrecto."/>
+                    <pic:cNvPicPr/>
+                  </pic:nvPicPr>
+                  <pic:blipFill>
+                    <a:blip r:embed="rId9"/>
                     <a:stretch>
                       <a:fillRect/>
                     </a:stretch>

</xml_diff>